<commit_message>
Entregable Sprint 1 - Video
</commit_message>
<xml_diff>
--- a/Sprint1_Zulu.docx
+++ b/Sprint1_Zulu.docx
@@ -1416,10 +1416,11 @@
         </w:numPr>
         <w:jc w:val="both"/>
         <w:rPr>
-          <w:rFonts w:ascii="Times New Roman" w:hAnsi="Times New Roman" w:cs="Times New Roman"/>
-          <w:sz w:val="24"/>
-          <w:szCs w:val="24"/>
-          <w:u w:val="single"/>
+          <w:rStyle w:val="Hipervnculo"/>
+          <w:rFonts w:ascii="Times New Roman" w:hAnsi="Times New Roman" w:cs="Times New Roman"/>
+          <w:color w:val="auto"/>
+          <w:sz w:val="24"/>
+          <w:szCs w:val="24"/>
           <w:lang w:val="es-MX"/>
         </w:rPr>
       </w:pPr>
@@ -1461,7 +1462,91 @@
             <w:szCs w:val="24"/>
             <w:lang w:val="es-MX"/>
           </w:rPr>
-          <w:t>https://github.com/MTZuluDevTeam</w:t>
+          <w:t>https://github.com/MTZuluDe</w:t>
+        </w:r>
+        <w:r>
+          <w:rPr>
+            <w:rStyle w:val="Hipervnculo"/>
+            <w:rFonts w:ascii="Times New Roman" w:hAnsi="Times New Roman" w:cs="Times New Roman"/>
+            <w:sz w:val="24"/>
+            <w:szCs w:val="24"/>
+            <w:lang w:val="es-MX"/>
+          </w:rPr>
+          <w:t>vTeam</w:t>
+        </w:r>
+      </w:hyperlink>
+    </w:p>
+    <w:p>
+      <w:pPr>
+        <w:pStyle w:val="Prrafodelista"/>
+        <w:numPr>
+          <w:ilvl w:val="0"/>
+          <w:numId w:val="7"/>
+        </w:numPr>
+        <w:rPr>
+          <w:rFonts w:ascii="Times New Roman" w:hAnsi="Times New Roman" w:cs="Times New Roman"/>
+          <w:sz w:val="24"/>
+          <w:szCs w:val="24"/>
+          <w:u w:val="single"/>
+          <w:lang w:val="es-MX"/>
+        </w:rPr>
+      </w:pPr>
+      <w:r>
+        <w:rPr>
+          <w:rStyle w:val="Hipervnculo"/>
+          <w:rFonts w:ascii="Times New Roman" w:hAnsi="Times New Roman" w:cs="Times New Roman"/>
+          <w:color w:val="auto"/>
+          <w:sz w:val="24"/>
+          <w:szCs w:val="24"/>
+          <w:u w:val="none"/>
+          <w:lang w:val="es-MX"/>
+        </w:rPr>
+        <w:t>Video Avance</w:t>
+      </w:r>
+      <w:r>
+        <w:rPr>
+          <w:rStyle w:val="Hipervnculo"/>
+          <w:rFonts w:ascii="Times New Roman" w:hAnsi="Times New Roman" w:cs="Times New Roman"/>
+          <w:color w:val="auto"/>
+          <w:sz w:val="24"/>
+          <w:szCs w:val="24"/>
+          <w:u w:val="none"/>
+          <w:lang w:val="es-MX"/>
+        </w:rPr>
+        <w:t xml:space="preserve">: </w:t>
+      </w:r>
+      <w:r>
+        <w:rPr>
+          <w:rStyle w:val="Hipervnculo"/>
+          <w:rFonts w:ascii="Times New Roman" w:hAnsi="Times New Roman" w:cs="Times New Roman"/>
+          <w:color w:val="auto"/>
+          <w:sz w:val="24"/>
+          <w:szCs w:val="24"/>
+          <w:u w:val="none"/>
+          <w:lang w:val="es-MX"/>
+        </w:rPr>
+        <w:t xml:space="preserve"> </w:t>
+      </w:r>
+      <w:hyperlink r:id="rId6" w:history="1">
+        <w:r>
+          <w:rPr>
+            <w:rStyle w:val="Hipervnculo"/>
+            <w:rFonts w:ascii="Times New Roman" w:hAnsi="Times New Roman" w:cs="Times New Roman"/>
+            <w:sz w:val="24"/>
+            <w:szCs w:val="24"/>
+            <w:lang w:val="es-MX"/>
+          </w:rPr>
+          <w:t>https://pedagogicaedu-my.sharepoint.com/:v:/g/personal/ymrodrigu</w:t>
+        </w:r>
+        <w:r>
+          <w:rPr>
+            <w:rStyle w:val="Hipervnculo"/>
+            <w:rFonts w:ascii="Times New Roman" w:hAnsi="Times New Roman" w:cs="Times New Roman"/>
+            <w:sz w:val="24"/>
+            <w:szCs w:val="24"/>
+            <w:lang w:val="es-MX"/>
+          </w:rPr>
+          <w:t>ezg_upn_edu_co/EQYb4pZlPD5Bpub7tki_bosBwbsLYfZuCQsgLaFBFCu_uw?e=OZ9MLJ</w:t>
         </w:r>
       </w:hyperlink>
     </w:p>
@@ -2669,6 +2754,18 @@
       <w:shd w:val="clear" w:color="auto" w:fill="E1DFDD"/>
     </w:rPr>
   </w:style>
+  <w:style w:type="character" w:styleId="Hipervnculovisitado">
+    <w:name w:val="FollowedHyperlink"/>
+    <w:basedOn w:val="Fuentedeprrafopredeter"/>
+    <w:uiPriority w:val="99"/>
+    <w:semiHidden/>
+    <w:unhideWhenUsed/>
+    <w:rsid w:val="00E35F4B"/>
+    <w:rPr>
+      <w:color w:val="954F72" w:themeColor="followedHyperlink"/>
+      <w:u w:val="single"/>
+    </w:rPr>
+  </w:style>
 </w:styles>
 </file>
 

</xml_diff>